<commit_message>
updated resume and intro paragraphs
</commit_message>
<xml_diff>
--- a/public/portfolio/assets/resume/james_earlywine_resume-april_2019.docx
+++ b/public/portfolio/assets/resume/james_earlywine_resume-april_2019.docx
@@ -42,8 +42,18 @@
                 <w:sz w:val="28"/>
                 <w:szCs w:val="28"/>
               </w:rPr>
-              <w:t>James Earlywine</w:t>
+              <w:t xml:space="preserve">James </w:t>
             </w:r>
+            <w:proofErr w:type="spellStart"/>
+            <w:r>
+              <w:rPr>
+                <w:rFonts w:ascii="Tahoma" w:hAnsi="Tahoma"/>
+                <w:sz w:val="28"/>
+                <w:szCs w:val="28"/>
+              </w:rPr>
+              <w:t>Earlywine</w:t>
+            </w:r>
+            <w:proofErr w:type="spellEnd"/>
             <w:r>
               <w:rPr>
                 <w:rFonts w:ascii="Tahoma" w:hAnsi="Tahoma"/>
@@ -247,8 +257,6 @@
         </w:rPr>
         <w:t>engineers</w:t>
       </w:r>
-      <w:bookmarkStart w:id="0" w:name="_GoBack"/>
-      <w:bookmarkEnd w:id="0"/>
       <w:r>
         <w:rPr>
           <w:rFonts w:ascii="Tahoma" w:hAnsi="Tahoma"/>
@@ -292,7 +300,10 @@
         <w:t>SPAs</w:t>
       </w:r>
       <w:r>
-        <w:t>/PWA (Angular, ReactJS, et)</w:t>
+        <w:t xml:space="preserve">/PWA </w:t>
+      </w:r>
+      <w:r>
+        <w:t>in the frontend.</w:t>
       </w:r>
     </w:p>
     <w:p>
@@ -306,7 +317,10 @@
         <w:ind w:left="1800"/>
       </w:pPr>
       <w:r>
-        <w:t>RESTful stateless webservices (ideally JSON/OAuth/JWT/etc – PHP, Java, or Node/JS)</w:t>
+        <w:t xml:space="preserve">RESTful stateless webservices </w:t>
+      </w:r>
+      <w:r>
+        <w:t>in the backend</w:t>
       </w:r>
     </w:p>
     <w:p>
@@ -320,7 +334,13 @@
         <w:ind w:left="1800"/>
       </w:pPr>
       <w:r>
-        <w:t>Infrastructure-as-code, Pipeline-as-Code, Jenkins, AWS, etc.</w:t>
+        <w:t xml:space="preserve">Infrastructure-as-code, Pipeline-as-Code, </w:t>
+      </w:r>
+      <w:r>
+        <w:t>CI/CD</w:t>
+      </w:r>
+      <w:r>
+        <w:t>, AWS, etc.</w:t>
       </w:r>
     </w:p>
     <w:p>
@@ -351,7 +371,10 @@
         <w:ind w:left="1800"/>
       </w:pPr>
       <w:r>
-        <w:t xml:space="preserve">Agile/Scrum, fun and </w:t>
+        <w:t>F</w:t>
+      </w:r>
+      <w:r>
+        <w:t xml:space="preserve">un and </w:t>
       </w:r>
       <w:r>
         <w:t xml:space="preserve">candid culture, with </w:t>
@@ -377,13 +400,7 @@
         <w:ind w:left="1800"/>
       </w:pPr>
       <w:r>
-        <w:t>Passion for best practices in software development, continuous learning, and health</w:t>
-      </w:r>
-      <w:r>
-        <w:t>y</w:t>
-      </w:r>
-      <w:r>
-        <w:t xml:space="preserve"> work/life balance.</w:t>
+        <w:t>Well organized design, development, documentation, and testing processes</w:t>
       </w:r>
     </w:p>
     <w:p>
@@ -397,22 +414,13 @@
         <w:ind w:left="1800"/>
       </w:pPr>
       <w:r>
-        <w:t>I p</w:t>
-      </w:r>
-      <w:r>
-        <w:t xml:space="preserve">refer </w:t>
-      </w:r>
-      <w:r>
-        <w:t xml:space="preserve">to </w:t>
-      </w:r>
-      <w:r>
-        <w:t xml:space="preserve">work </w:t>
-      </w:r>
-      <w:r>
-        <w:t>on-site</w:t>
-      </w:r>
-      <w:r>
-        <w:t>, but I am open to remote opportunities with a well-connected team.</w:t>
+        <w:t>Passion for best practices in software development, continuous learning, and health</w:t>
+      </w:r>
+      <w:r>
+        <w:t>y</w:t>
+      </w:r>
+      <w:r>
+        <w:t xml:space="preserve"> work/life balance.</w:t>
       </w:r>
     </w:p>
     <w:p>
@@ -426,25 +434,22 @@
         <w:ind w:left="1800"/>
       </w:pPr>
       <w:r>
-        <w:t>I</w:t>
-      </w:r>
-      <w:r>
-        <w:t>n the ui/ux layer, I tend to</w:t>
-      </w:r>
-      <w:r>
-        <w:t xml:space="preserve"> produce best results </w:t>
-      </w:r>
-      <w:r>
-        <w:t xml:space="preserve">when </w:t>
-      </w:r>
-      <w:r>
-        <w:t>paired</w:t>
-      </w:r>
-      <w:r>
-        <w:t xml:space="preserve"> with</w:t>
-      </w:r>
-      <w:r>
-        <w:t xml:space="preserve"> a visual designer.</w:t>
+        <w:t>I p</w:t>
+      </w:r>
+      <w:r>
+        <w:t xml:space="preserve">refer </w:t>
+      </w:r>
+      <w:r>
+        <w:t xml:space="preserve">to </w:t>
+      </w:r>
+      <w:r>
+        <w:t xml:space="preserve">work </w:t>
+      </w:r>
+      <w:r>
+        <w:t>on-site</w:t>
+      </w:r>
+      <w:r>
+        <w:t>, but I am open to remote opportunities with a well-connected team.</w:t>
       </w:r>
     </w:p>
     <w:p>
@@ -463,6 +468,8 @@
           <w:szCs w:val="16"/>
         </w:rPr>
       </w:pPr>
+      <w:bookmarkStart w:id="0" w:name="_GoBack"/>
+      <w:bookmarkEnd w:id="0"/>
       <w:r>
         <w:rPr>
           <w:rFonts w:ascii="Tahoma" w:hAnsi="Tahoma" w:cs="Times New Roman (Body CS)"/>
@@ -507,8 +514,16 @@
         <w:rPr>
           <w:b/>
         </w:rPr>
-        <w:t>Allegion via AnchorPoint</w:t>
-      </w:r>
+        <w:t xml:space="preserve">Allegion via </w:t>
+      </w:r>
+      <w:proofErr w:type="spellStart"/>
+      <w:r>
+        <w:rPr>
+          <w:b/>
+        </w:rPr>
+        <w:t>AnchorPoint</w:t>
+      </w:r>
+      <w:proofErr w:type="spellEnd"/>
       <w:r>
         <w:rPr>
           <w:b/>
@@ -583,8 +598,13 @@
         </w:rPr>
         <w:t xml:space="preserve">– </w:t>
       </w:r>
-      <w:r>
-        <w:t>De’javieur Speller – Tech Recruiter</w:t>
+      <w:proofErr w:type="spellStart"/>
+      <w:r>
+        <w:t>De’javieur</w:t>
+      </w:r>
+      <w:proofErr w:type="spellEnd"/>
+      <w:r>
+        <w:t xml:space="preserve"> Speller – Tech Recruiter</w:t>
       </w:r>
       <w:r>
         <w:t>/</w:t>
@@ -631,8 +651,13 @@
       <w:r>
         <w:t xml:space="preserve">Typescript, </w:t>
       </w:r>
-      <w:r>
-        <w:t>Javascript, Angular7, Angular Material, CSS Flex/Gri</w:t>
+      <w:proofErr w:type="spellStart"/>
+      <w:r>
+        <w:t>Javascript</w:t>
+      </w:r>
+      <w:proofErr w:type="spellEnd"/>
+      <w:r>
+        <w:t>, Angular7, Angular Material, CSS Flex/Gri</w:t>
       </w:r>
       <w:r>
         <w:t>d</w:t>
@@ -670,8 +695,16 @@
         <w:rPr>
           <w:b/>
         </w:rPr>
-        <w:t>OneAmerica via BCForward</w:t>
-      </w:r>
+        <w:t xml:space="preserve">OneAmerica via </w:t>
+      </w:r>
+      <w:proofErr w:type="spellStart"/>
+      <w:r>
+        <w:rPr>
+          <w:b/>
+        </w:rPr>
+        <w:t>BCForward</w:t>
+      </w:r>
+      <w:proofErr w:type="spellEnd"/>
       <w:r>
         <w:rPr>
           <w:b/>
@@ -769,8 +802,21 @@
         </w:rPr>
         <w:t xml:space="preserve">– </w:t>
       </w:r>
-      <w:r>
-        <w:t>Jaee Likhite – Visual Designer – contact available upon request</w:t>
+      <w:proofErr w:type="spellStart"/>
+      <w:r>
+        <w:t>Jaee</w:t>
+      </w:r>
+      <w:proofErr w:type="spellEnd"/>
+      <w:r>
+        <w:t xml:space="preserve"> </w:t>
+      </w:r>
+      <w:proofErr w:type="spellStart"/>
+      <w:r>
+        <w:t>Likhite</w:t>
+      </w:r>
+      <w:proofErr w:type="spellEnd"/>
+      <w:r>
+        <w:t xml:space="preserve"> – Visual Designer – contact available upon request</w:t>
       </w:r>
     </w:p>
     <w:p>
@@ -827,8 +873,29 @@
       <w:r>
         <w:t xml:space="preserve">Tech: </w:t>
       </w:r>
-      <w:r>
-        <w:t>Javascript, Marionette, Backbone, JQuery, Bootstrap, Intern, Chai, Sinon,</w:t>
+      <w:proofErr w:type="spellStart"/>
+      <w:r>
+        <w:t>Javascript</w:t>
+      </w:r>
+      <w:proofErr w:type="spellEnd"/>
+      <w:r>
+        <w:t xml:space="preserve">, Marionette, Backbone, </w:t>
+      </w:r>
+      <w:proofErr w:type="spellStart"/>
+      <w:r>
+        <w:t>JQuery</w:t>
+      </w:r>
+      <w:proofErr w:type="spellEnd"/>
+      <w:r>
+        <w:t xml:space="preserve">, Bootstrap, Intern, Chai, </w:t>
+      </w:r>
+      <w:proofErr w:type="spellStart"/>
+      <w:r>
+        <w:t>Sinon</w:t>
+      </w:r>
+      <w:proofErr w:type="spellEnd"/>
+      <w:r>
+        <w:t>,</w:t>
       </w:r>
       <w:r>
         <w:t xml:space="preserve"> Git, Jenkins</w:t>
@@ -854,7 +921,21 @@
         <w:rPr>
           <w:b/>
         </w:rPr>
-        <w:t>Sr. Solutions Developer – Stratice Healthcare (full-time)</w:t>
+        <w:t xml:space="preserve">Sr. Solutions Developer – </w:t>
+      </w:r>
+      <w:proofErr w:type="spellStart"/>
+      <w:r>
+        <w:rPr>
+          <w:b/>
+        </w:rPr>
+        <w:t>Stratice</w:t>
+      </w:r>
+      <w:proofErr w:type="spellEnd"/>
+      <w:r>
+        <w:rPr>
+          <w:b/>
+        </w:rPr>
+        <w:t xml:space="preserve"> Healthcare (full-time)</w:t>
       </w:r>
       <w:r>
         <w:rPr>
@@ -883,8 +964,13 @@
         </w:rPr>
         <w:t xml:space="preserve">– </w:t>
       </w:r>
-      <w:r>
-        <w:t>Amardeep Chana – Chief Development Officer –</w:t>
+      <w:proofErr w:type="spellStart"/>
+      <w:r>
+        <w:t>Amardeep</w:t>
+      </w:r>
+      <w:proofErr w:type="spellEnd"/>
+      <w:r>
+        <w:t xml:space="preserve"> Chana – Chief Development Officer –</w:t>
       </w:r>
       <w:r>
         <w:rPr>
@@ -956,7 +1042,15 @@
         <w:ind w:left="504"/>
       </w:pPr>
       <w:r>
-        <w:t xml:space="preserve">- eDMEPlus (flagship product), is a web application that deals with electronic health records (EHRs) to automate the ordering and delivery of durable medical equipment (DMEs).  </w:t>
+        <w:t xml:space="preserve">- </w:t>
+      </w:r>
+      <w:proofErr w:type="spellStart"/>
+      <w:r>
+        <w:t>eDMEPlus</w:t>
+      </w:r>
+      <w:proofErr w:type="spellEnd"/>
+      <w:r>
+        <w:t xml:space="preserve"> (flagship product), is a web application that deals with electronic health records (EHRs) to automate the ordering and delivery of durable medical equipment (DMEs).  </w:t>
       </w:r>
     </w:p>
     <w:p>
@@ -998,7 +1092,23 @@
         <w:ind w:left="624"/>
       </w:pPr>
       <w:r>
-        <w:t>Tech: Postgres, Liquibase, Java, Grails 2 &amp; 3, Spring, Spock, AngularJS, Angular4, Jasmine/Karma/Protractor/Selenium, Bootstrap4, HTML5, SCSS, Javascript, Typescript, Ubuntu, Bash, Git</w:t>
+        <w:t xml:space="preserve">Tech: Postgres, </w:t>
+      </w:r>
+      <w:proofErr w:type="spellStart"/>
+      <w:r>
+        <w:t>Liquibase</w:t>
+      </w:r>
+      <w:proofErr w:type="spellEnd"/>
+      <w:r>
+        <w:t xml:space="preserve">, Java, Grails 2 &amp; 3, Spring, Spock, AngularJS, Angular4, Jasmine/Karma/Protractor/Selenium, Bootstrap4, HTML5, SCSS, </w:t>
+      </w:r>
+      <w:proofErr w:type="spellStart"/>
+      <w:r>
+        <w:t>Javascript</w:t>
+      </w:r>
+      <w:proofErr w:type="spellEnd"/>
+      <w:r>
+        <w:t>, Typescript, Ubuntu, Bash, Git</w:t>
       </w:r>
       <w:r>
         <w:br/>
@@ -1116,7 +1226,15 @@
         <w:t xml:space="preserve">– </w:t>
       </w:r>
       <w:r>
-        <w:t xml:space="preserve">Anne Gelfius – Director </w:t>
+        <w:t xml:space="preserve">Anne </w:t>
+      </w:r>
+      <w:proofErr w:type="spellStart"/>
+      <w:r>
+        <w:t>Gelfius</w:t>
+      </w:r>
+      <w:proofErr w:type="spellEnd"/>
+      <w:r>
+        <w:t xml:space="preserve"> – Director </w:t>
       </w:r>
       <w:r>
         <w:t>Client Services &amp; Digital Strategy</w:t>
@@ -1227,7 +1345,23 @@
         <w:t xml:space="preserve">internal special projects, </w:t>
       </w:r>
       <w:r>
-        <w:t>and newsroom collaborations (infrastructure, relational database design, webservices, ui/ux development)</w:t>
+        <w:t xml:space="preserve">and newsroom collaborations (infrastructure, relational database design, webservices, </w:t>
+      </w:r>
+      <w:proofErr w:type="spellStart"/>
+      <w:r>
+        <w:t>ui</w:t>
+      </w:r>
+      <w:proofErr w:type="spellEnd"/>
+      <w:r>
+        <w:t>/</w:t>
+      </w:r>
+      <w:proofErr w:type="spellStart"/>
+      <w:r>
+        <w:t>ux</w:t>
+      </w:r>
+      <w:proofErr w:type="spellEnd"/>
+      <w:r>
+        <w:t xml:space="preserve"> development)</w:t>
       </w:r>
       <w:r>
         <w:t xml:space="preserve"> </w:t>
@@ -1260,7 +1394,15 @@
         <w:t>rations (Google, Facebook, Inst</w:t>
       </w:r>
       <w:r>
-        <w:t xml:space="preserve">agram, Youtube, AWS, various data partners) </w:t>
+        <w:t xml:space="preserve">agram, </w:t>
+      </w:r>
+      <w:proofErr w:type="spellStart"/>
+      <w:r>
+        <w:t>Youtube</w:t>
+      </w:r>
+      <w:proofErr w:type="spellEnd"/>
+      <w:r>
+        <w:t xml:space="preserve">, AWS, various data partners) </w:t>
       </w:r>
     </w:p>
     <w:p>
@@ -1286,7 +1428,55 @@
         <w:t>E</w:t>
       </w:r>
       <w:r>
-        <w:t xml:space="preserve">LB], Ubuntu, Bash, Apache2, MySQL, PHP5/7, Laravel5, Javascript, AngularJS, D3js, FabricJS, Bootstrap3, HTML5, CSS3, Javascript, Grunt, Gulp, Bower, Doxygen, SwaggerUI, Jenkins, Chef, Docker, Scalr, </w:t>
+        <w:t xml:space="preserve">LB], Ubuntu, Bash, Apache2, MySQL, PHP5/7, Laravel5, </w:t>
+      </w:r>
+      <w:proofErr w:type="spellStart"/>
+      <w:r>
+        <w:t>Javascript</w:t>
+      </w:r>
+      <w:proofErr w:type="spellEnd"/>
+      <w:r>
+        <w:t xml:space="preserve">, AngularJS, D3js, </w:t>
+      </w:r>
+      <w:proofErr w:type="spellStart"/>
+      <w:r>
+        <w:t>FabricJS</w:t>
+      </w:r>
+      <w:proofErr w:type="spellEnd"/>
+      <w:r>
+        <w:t xml:space="preserve">, Bootstrap3, HTML5, CSS3, </w:t>
+      </w:r>
+      <w:proofErr w:type="spellStart"/>
+      <w:r>
+        <w:t>Javascript</w:t>
+      </w:r>
+      <w:proofErr w:type="spellEnd"/>
+      <w:r>
+        <w:t xml:space="preserve">, Grunt, Gulp, Bower, </w:t>
+      </w:r>
+      <w:proofErr w:type="spellStart"/>
+      <w:r>
+        <w:t>Doxygen</w:t>
+      </w:r>
+      <w:proofErr w:type="spellEnd"/>
+      <w:r>
+        <w:t xml:space="preserve">, </w:t>
+      </w:r>
+      <w:proofErr w:type="spellStart"/>
+      <w:r>
+        <w:t>SwaggerUI</w:t>
+      </w:r>
+      <w:proofErr w:type="spellEnd"/>
+      <w:r>
+        <w:t xml:space="preserve">, Jenkins, Chef, Docker, </w:t>
+      </w:r>
+      <w:proofErr w:type="spellStart"/>
+      <w:r>
+        <w:t>Scalr</w:t>
+      </w:r>
+      <w:proofErr w:type="spellEnd"/>
+      <w:r>
+        <w:t xml:space="preserve">, </w:t>
       </w:r>
       <w:r>
         <w:t xml:space="preserve">Consul, </w:t>
@@ -1450,7 +1640,15 @@
         <w:t>Maintain and extend landing pages and security schema</w:t>
       </w:r>
       <w:r>
-        <w:t xml:space="preserve">s, etc </w:t>
+        <w:t xml:space="preserve">s, </w:t>
+      </w:r>
+      <w:proofErr w:type="spellStart"/>
+      <w:r>
+        <w:t>etc</w:t>
+      </w:r>
+      <w:proofErr w:type="spellEnd"/>
+      <w:r>
+        <w:t xml:space="preserve"> </w:t>
       </w:r>
       <w:proofErr w:type="gramStart"/>
       <w:r>
@@ -1515,11 +1713,21 @@
       <w:r>
         <w:t xml:space="preserve"> party integrations: </w:t>
       </w:r>
-      <w:r>
-        <w:t xml:space="preserve">MongoHQ, </w:t>
-      </w:r>
-      <w:r>
-        <w:t>Viddler, Stripe, Shopify</w:t>
+      <w:proofErr w:type="spellStart"/>
+      <w:r>
+        <w:t>MongoHQ</w:t>
+      </w:r>
+      <w:proofErr w:type="spellEnd"/>
+      <w:r>
+        <w:t xml:space="preserve">, </w:t>
+      </w:r>
+      <w:proofErr w:type="spellStart"/>
+      <w:r>
+        <w:t>Viddler</w:t>
+      </w:r>
+      <w:proofErr w:type="spellEnd"/>
+      <w:r>
+        <w:t>, Stripe, Shopify</w:t>
       </w:r>
     </w:p>
     <w:p>
@@ -1533,7 +1741,23 @@
         <w:ind w:left="624"/>
       </w:pPr>
       <w:r>
-        <w:t>Tech: AWS [EC2, S3, RDS], Rackspace, Cloudflare, Ubuntu, Bash, Nginx, MySQL, MongoDB, PHP5, Laravel3, Javascript, JQuery, Handlebars, HTML5, CSS, Bootstrap</w:t>
+        <w:t xml:space="preserve">Tech: AWS [EC2, S3, RDS], Rackspace, Cloudflare, Ubuntu, Bash, Nginx, MySQL, MongoDB, PHP5, Laravel3, </w:t>
+      </w:r>
+      <w:proofErr w:type="spellStart"/>
+      <w:r>
+        <w:t>Javascript</w:t>
+      </w:r>
+      <w:proofErr w:type="spellEnd"/>
+      <w:r>
+        <w:t xml:space="preserve">, </w:t>
+      </w:r>
+      <w:proofErr w:type="spellStart"/>
+      <w:r>
+        <w:t>JQuery</w:t>
+      </w:r>
+      <w:proofErr w:type="spellEnd"/>
+      <w:r>
+        <w:t>, Handlebars, HTML5, CSS, Bootstrap</w:t>
       </w:r>
     </w:p>
     <w:p>
@@ -1641,11 +1865,16 @@
           <w:b/>
         </w:rPr>
       </w:pPr>
+      <w:proofErr w:type="spellStart"/>
       <w:r>
         <w:t>W</w:t>
       </w:r>
       <w:r>
-        <w:t xml:space="preserve">ordpress site </w:t>
+        <w:t>ordpress</w:t>
+      </w:r>
+      <w:proofErr w:type="spellEnd"/>
+      <w:r>
+        <w:t xml:space="preserve"> site </w:t>
       </w:r>
       <w:r>
         <w:t>–</w:t>
@@ -1716,7 +1945,15 @@
         <w:t xml:space="preserve">– </w:t>
       </w:r>
       <w:r>
-        <w:t>Christopher Planeaux,</w:t>
+        <w:t xml:space="preserve">Christopher </w:t>
+      </w:r>
+      <w:proofErr w:type="spellStart"/>
+      <w:r>
+        <w:t>Planeaux</w:t>
+      </w:r>
+      <w:proofErr w:type="spellEnd"/>
+      <w:r>
+        <w:t>,</w:t>
       </w:r>
       <w:r>
         <w:t xml:space="preserve"> </w:t>
@@ -1809,7 +2046,15 @@
         <w:t xml:space="preserve">– </w:t>
       </w:r>
       <w:r>
-        <w:t>Eugene Ernsberger, Lead Interactive Design &amp; Developer</w:t>
+        <w:t xml:space="preserve">Eugene </w:t>
+      </w:r>
+      <w:proofErr w:type="spellStart"/>
+      <w:r>
+        <w:t>Ernsberger</w:t>
+      </w:r>
+      <w:proofErr w:type="spellEnd"/>
+      <w:r>
+        <w:t>, Lead Interactive Design &amp; Developer</w:t>
       </w:r>
       <w:r>
         <w:rPr>
@@ -1871,7 +2116,21 @@
         <w:rPr>
           <w:b/>
         </w:rPr>
-        <w:t xml:space="preserve">Contract Developer – Briljent LLC </w:t>
+        <w:t xml:space="preserve">Contract Developer – </w:t>
+      </w:r>
+      <w:proofErr w:type="spellStart"/>
+      <w:r>
+        <w:rPr>
+          <w:b/>
+        </w:rPr>
+        <w:t>Briljent</w:t>
+      </w:r>
+      <w:proofErr w:type="spellEnd"/>
+      <w:r>
+        <w:rPr>
+          <w:b/>
+        </w:rPr>
+        <w:t xml:space="preserve"> LLC </w:t>
       </w:r>
       <w:r>
         <w:rPr>
@@ -2186,8 +2445,21 @@
       <w:r>
         <w:t xml:space="preserve">Single-Page-Applications, </w:t>
       </w:r>
-      <w:r>
-        <w:t xml:space="preserve">Javascript, JQuery, </w:t>
+      <w:proofErr w:type="spellStart"/>
+      <w:r>
+        <w:t>Javascript</w:t>
+      </w:r>
+      <w:proofErr w:type="spellEnd"/>
+      <w:r>
+        <w:t xml:space="preserve">, </w:t>
+      </w:r>
+      <w:proofErr w:type="spellStart"/>
+      <w:r>
+        <w:t>JQuery</w:t>
+      </w:r>
+      <w:proofErr w:type="spellEnd"/>
+      <w:r>
+        <w:t xml:space="preserve">, </w:t>
       </w:r>
       <w:r>
         <w:t>U</w:t>
@@ -2195,8 +2467,13 @@
       <w:r>
         <w:t>nderscore/</w:t>
       </w:r>
-      <w:r>
-        <w:t xml:space="preserve">Lodash, </w:t>
+      <w:proofErr w:type="spellStart"/>
+      <w:r>
+        <w:t>Lodash</w:t>
+      </w:r>
+      <w:proofErr w:type="spellEnd"/>
+      <w:r>
+        <w:t xml:space="preserve">, </w:t>
       </w:r>
       <w:r>
         <w:t>AngularJS, Backbone, Handlebars, Relational Database Design, MySQL, Postgres, HTML, CSS, SCSS, AWS, Ubuntu, Nginx, Apache2, AWS [EC2, S3, RDS, EBS, EIP], Cross-Browser Issues</w:t>
@@ -2261,8 +2538,13 @@
       <w:r>
         <w:t xml:space="preserve">Angular4, </w:t>
       </w:r>
-      <w:r>
-        <w:t xml:space="preserve">RxJS, </w:t>
+      <w:proofErr w:type="spellStart"/>
+      <w:r>
+        <w:t>RxJS</w:t>
+      </w:r>
+      <w:proofErr w:type="spellEnd"/>
+      <w:r>
+        <w:t xml:space="preserve">, </w:t>
       </w:r>
       <w:r>
         <w:t xml:space="preserve">Typescript, Jasmine/Karma/Selenium/Protractor, </w:t>
@@ -2283,7 +2565,23 @@
         <w:t>Auth</w:t>
       </w:r>
       <w:r>
-        <w:t xml:space="preserve">, JWT, Data Visualizations, Kohana Framework, Wordpress, PHP4, </w:t>
+        <w:t xml:space="preserve">, JWT, Data Visualizations, </w:t>
+      </w:r>
+      <w:proofErr w:type="spellStart"/>
+      <w:r>
+        <w:t>Kohana</w:t>
+      </w:r>
+      <w:proofErr w:type="spellEnd"/>
+      <w:r>
+        <w:t xml:space="preserve"> Framework, </w:t>
+      </w:r>
+      <w:proofErr w:type="spellStart"/>
+      <w:r>
+        <w:t>Wordpress</w:t>
+      </w:r>
+      <w:proofErr w:type="spellEnd"/>
+      <w:r>
+        <w:t xml:space="preserve">, PHP4, </w:t>
       </w:r>
       <w:r>
         <w:t xml:space="preserve">D3JS, </w:t>
@@ -2346,8 +2644,21 @@
         <w:t xml:space="preserve">, </w:t>
       </w:r>
       <w:r>
-        <w:t>Splunk, Papertrail, Consul, Node, Scalr</w:t>
-      </w:r>
+        <w:t xml:space="preserve">Splunk, </w:t>
+      </w:r>
+      <w:proofErr w:type="spellStart"/>
+      <w:r>
+        <w:t>Papertrail</w:t>
+      </w:r>
+      <w:proofErr w:type="spellEnd"/>
+      <w:r>
+        <w:t xml:space="preserve">, Consul, Node, </w:t>
+      </w:r>
+      <w:proofErr w:type="spellStart"/>
+      <w:r>
+        <w:t>Scalr</w:t>
+      </w:r>
+      <w:proofErr w:type="spellEnd"/>
     </w:p>
     <w:p>
       <w:pPr>
@@ -2370,13 +2681,50 @@
         <w:t xml:space="preserve"> </w:t>
       </w:r>
       <w:r>
-        <w:t>MySQL Workbench, DbViz, PgAdmin, Webpack, Grunt, Gulp, Bower, NPM, Composer, AWS CLI, Git, VSCode, IntelliJ, Eclipse, Sublime, Cloud9, Doxygen</w:t>
-      </w:r>
+        <w:t xml:space="preserve">MySQL Workbench, </w:t>
+      </w:r>
+      <w:proofErr w:type="spellStart"/>
+      <w:r>
+        <w:t>DbViz</w:t>
+      </w:r>
+      <w:proofErr w:type="spellEnd"/>
+      <w:r>
+        <w:t xml:space="preserve">, </w:t>
+      </w:r>
+      <w:proofErr w:type="spellStart"/>
+      <w:r>
+        <w:t>PgAdmin</w:t>
+      </w:r>
+      <w:proofErr w:type="spellEnd"/>
+      <w:r>
+        <w:t xml:space="preserve">, Webpack, Grunt, Gulp, Bower, NPM, Composer, AWS CLI, Git, </w:t>
+      </w:r>
+      <w:proofErr w:type="spellStart"/>
+      <w:r>
+        <w:t>VSCode</w:t>
+      </w:r>
+      <w:proofErr w:type="spellEnd"/>
+      <w:r>
+        <w:t xml:space="preserve">, IntelliJ, Eclipse, Sublime, Cloud9, </w:t>
+      </w:r>
+      <w:proofErr w:type="spellStart"/>
+      <w:r>
+        <w:t>Doxygen</w:t>
+      </w:r>
+      <w:proofErr w:type="spellEnd"/>
       <w:r>
         <w:t>,</w:t>
       </w:r>
       <w:r>
-        <w:t xml:space="preserve"> SwaggerUI, Balsamiq, Photoshop</w:t>
+        <w:t xml:space="preserve"> </w:t>
+      </w:r>
+      <w:proofErr w:type="spellStart"/>
+      <w:r>
+        <w:t>SwaggerUI</w:t>
+      </w:r>
+      <w:proofErr w:type="spellEnd"/>
+      <w:r>
+        <w:t>, Balsamiq, Photoshop</w:t>
       </w:r>
     </w:p>
     <w:p>
@@ -2409,7 +2757,15 @@
         <w:t xml:space="preserve">: </w:t>
       </w:r>
       <w:r>
-        <w:t xml:space="preserve">Node, Express, Websockets, </w:t>
+        <w:t xml:space="preserve">Node, Express, </w:t>
+      </w:r>
+      <w:proofErr w:type="spellStart"/>
+      <w:r>
+        <w:t>Websockets</w:t>
+      </w:r>
+      <w:proofErr w:type="spellEnd"/>
+      <w:r>
+        <w:t xml:space="preserve">, </w:t>
       </w:r>
       <w:r>
         <w:t xml:space="preserve">Meteor, </w:t>
@@ -2420,8 +2776,13 @@
       <w:r>
         <w:t xml:space="preserve"> </w:t>
       </w:r>
-      <w:r>
-        <w:t xml:space="preserve">NativeScript, </w:t>
+      <w:proofErr w:type="spellStart"/>
+      <w:r>
+        <w:t>NativeScript</w:t>
+      </w:r>
+      <w:proofErr w:type="spellEnd"/>
+      <w:r>
+        <w:t xml:space="preserve">, </w:t>
       </w:r>
       <w:r>
         <w:t>Python</w:t>

</xml_diff>